<commit_message>
Creado el cliente basico con repo
</commit_message>
<xml_diff>
--- a/Anteproyecto.docx
+++ b/Anteproyecto.docx
@@ -36,21 +36,6 @@
         </w:rPr>
         <w:t xml:space="preserve"> – Eduardo Merino Fernández</w:t>
       </w:r>
-    </w:p>
-    <w:p>
-      <w:pPr>
-        <w:autoSpaceDE w:val="0"/>
-        <w:autoSpaceDN w:val="0"/>
-        <w:adjustRightInd w:val="0"/>
-        <w:spacing w:line="240" w:lineRule="auto"/>
-        <w:rPr>
-          <w:rFonts w:ascii="ArialMT" w:hAnsi="ArialMT" w:cs="ArialMT"/>
-          <w:color w:val="000000"/>
-          <w:sz w:val="32"/>
-          <w:szCs w:val="32"/>
-          <w:lang w:val="es-ES"/>
-        </w:rPr>
-      </w:pPr>
     </w:p>
     <w:p>
       <w:pPr>
@@ -468,7 +453,27 @@
           <w:szCs w:val="24"/>
           <w:lang w:val="es-ES"/>
         </w:rPr>
-        <w:t>Desarrollar una API REST en Spring Boot para la gestión de reservas hoteleras.</w:t>
+        <w:t xml:space="preserve">Desarrollar una API REST en Spring </w:t>
+      </w:r>
+      <w:proofErr w:type="spellStart"/>
+      <w:r>
+        <w:rPr>
+          <w:rFonts w:ascii="Times New Roman" w:eastAsia="Times New Roman" w:hAnsi="Times New Roman" w:cs="Times New Roman"/>
+          <w:sz w:val="24"/>
+          <w:szCs w:val="24"/>
+          <w:lang w:val="es-ES"/>
+        </w:rPr>
+        <w:t>Boot</w:t>
+      </w:r>
+      <w:proofErr w:type="spellEnd"/>
+      <w:r>
+        <w:rPr>
+          <w:rFonts w:ascii="Times New Roman" w:eastAsia="Times New Roman" w:hAnsi="Times New Roman" w:cs="Times New Roman"/>
+          <w:sz w:val="24"/>
+          <w:szCs w:val="24"/>
+          <w:lang w:val="es-ES"/>
+        </w:rPr>
+        <w:t xml:space="preserve"> para la gestión de reservas hoteleras.</w:t>
       </w:r>
     </w:p>
     <w:p>
@@ -516,7 +521,25 @@
           <w:szCs w:val="24"/>
           <w:lang w:val="es-ES"/>
         </w:rPr>
-        <w:t>Permitir a los clientes consultar disponibilidad y realizar reservas en tiempo real.</w:t>
+        <w:t>Permitir a los clientes consultar disponibilidad y realizar reservas en tiempo real</w:t>
+      </w:r>
+      <w:r>
+        <w:rPr>
+          <w:rFonts w:ascii="Times New Roman" w:eastAsia="Times New Roman" w:hAnsi="Times New Roman" w:cs="Times New Roman"/>
+          <w:sz w:val="24"/>
+          <w:szCs w:val="24"/>
+          <w:lang w:val="es-ES"/>
+        </w:rPr>
+        <w:t xml:space="preserve"> y poder canjear sus puntos por recompensas</w:t>
+      </w:r>
+      <w:r>
+        <w:rPr>
+          <w:rFonts w:ascii="Times New Roman" w:eastAsia="Times New Roman" w:hAnsi="Times New Roman" w:cs="Times New Roman"/>
+          <w:sz w:val="24"/>
+          <w:szCs w:val="24"/>
+          <w:lang w:val="es-ES"/>
+        </w:rPr>
+        <w:t>.</w:t>
       </w:r>
     </w:p>
     <w:p>
@@ -540,7 +563,45 @@
           <w:szCs w:val="24"/>
           <w:lang w:val="es-ES"/>
         </w:rPr>
-        <w:t>Desarrollar un frontend intuitivo que consuma la API REST.</w:t>
+        <w:t xml:space="preserve">Desarrollar un </w:t>
+      </w:r>
+      <w:proofErr w:type="spellStart"/>
+      <w:r>
+        <w:rPr>
+          <w:rFonts w:ascii="Times New Roman" w:eastAsia="Times New Roman" w:hAnsi="Times New Roman" w:cs="Times New Roman"/>
+          <w:sz w:val="24"/>
+          <w:szCs w:val="24"/>
+          <w:lang w:val="es-ES"/>
+        </w:rPr>
+        <w:t>frontend</w:t>
+      </w:r>
+      <w:proofErr w:type="spellEnd"/>
+      <w:r>
+        <w:rPr>
+          <w:rFonts w:ascii="Times New Roman" w:eastAsia="Times New Roman" w:hAnsi="Times New Roman" w:cs="Times New Roman"/>
+          <w:sz w:val="24"/>
+          <w:szCs w:val="24"/>
+          <w:lang w:val="es-ES"/>
+        </w:rPr>
+        <w:t xml:space="preserve"> intuitivo que </w:t>
+      </w:r>
+      <w:r>
+        <w:rPr>
+          <w:rFonts w:ascii="Times New Roman" w:eastAsia="Times New Roman" w:hAnsi="Times New Roman" w:cs="Times New Roman"/>
+          <w:sz w:val="24"/>
+          <w:szCs w:val="24"/>
+          <w:lang w:val="es-ES"/>
+        </w:rPr>
+        <w:t xml:space="preserve">se conecte con </w:t>
+      </w:r>
+      <w:r>
+        <w:rPr>
+          <w:rFonts w:ascii="Times New Roman" w:eastAsia="Times New Roman" w:hAnsi="Times New Roman" w:cs="Times New Roman"/>
+          <w:sz w:val="24"/>
+          <w:szCs w:val="24"/>
+          <w:lang w:val="es-ES"/>
+        </w:rPr>
+        <w:t>la API REST.</w:t>
       </w:r>
     </w:p>
     <w:p>
@@ -588,7 +649,27 @@
           <w:szCs w:val="24"/>
           <w:lang w:val="es-ES"/>
         </w:rPr>
-        <w:t>Implementar un sistema de notificación para confirmar reservas y recordar check-in/check-out.</w:t>
+        <w:t xml:space="preserve">Sistema de </w:t>
+      </w:r>
+      <w:proofErr w:type="spellStart"/>
+      <w:r>
+        <w:rPr>
+          <w:rFonts w:ascii="Times New Roman" w:eastAsia="Times New Roman" w:hAnsi="Times New Roman" w:cs="Times New Roman"/>
+          <w:sz w:val="24"/>
+          <w:szCs w:val="24"/>
+          <w:lang w:val="es-ES"/>
+        </w:rPr>
+        <w:t>envio</w:t>
+      </w:r>
+      <w:proofErr w:type="spellEnd"/>
+      <w:r>
+        <w:rPr>
+          <w:rFonts w:ascii="Times New Roman" w:eastAsia="Times New Roman" w:hAnsi="Times New Roman" w:cs="Times New Roman"/>
+          <w:sz w:val="24"/>
+          <w:szCs w:val="24"/>
+          <w:lang w:val="es-ES"/>
+        </w:rPr>
+        <w:t xml:space="preserve"> de correos al crear una nueva cuenta y cuando se canjea una recompensa.</w:t>
       </w:r>
     </w:p>
     <w:p>
@@ -612,7 +693,56 @@
           <w:szCs w:val="24"/>
           <w:lang w:val="es-ES"/>
         </w:rPr>
-        <w:t>Garantizar la seguridad de los datos de los usuarios y transacciones.</w:t>
+        <w:t xml:space="preserve">Implementar un sistema de notificación para confirmar reservas y recordar </w:t>
+      </w:r>
+      <w:proofErr w:type="spellStart"/>
+      <w:r>
+        <w:rPr>
+          <w:rFonts w:ascii="Times New Roman" w:eastAsia="Times New Roman" w:hAnsi="Times New Roman" w:cs="Times New Roman"/>
+          <w:sz w:val="24"/>
+          <w:szCs w:val="24"/>
+          <w:lang w:val="es-ES"/>
+        </w:rPr>
+        <w:t>check</w:t>
+      </w:r>
+      <w:proofErr w:type="spellEnd"/>
+      <w:r>
+        <w:rPr>
+          <w:rFonts w:ascii="Times New Roman" w:eastAsia="Times New Roman" w:hAnsi="Times New Roman" w:cs="Times New Roman"/>
+          <w:sz w:val="24"/>
+          <w:szCs w:val="24"/>
+          <w:lang w:val="es-ES"/>
+        </w:rPr>
+        <w:t>-in/</w:t>
+      </w:r>
+      <w:proofErr w:type="spellStart"/>
+      <w:r>
+        <w:rPr>
+          <w:rFonts w:ascii="Times New Roman" w:eastAsia="Times New Roman" w:hAnsi="Times New Roman" w:cs="Times New Roman"/>
+          <w:sz w:val="24"/>
+          <w:szCs w:val="24"/>
+          <w:lang w:val="es-ES"/>
+        </w:rPr>
+        <w:t>check-out</w:t>
+      </w:r>
+      <w:proofErr w:type="spellEnd"/>
+      <w:r>
+        <w:rPr>
+          <w:rFonts w:ascii="Times New Roman" w:eastAsia="Times New Roman" w:hAnsi="Times New Roman" w:cs="Times New Roman"/>
+          <w:sz w:val="24"/>
+          <w:szCs w:val="24"/>
+          <w:lang w:val="es-ES"/>
+        </w:rPr>
+        <w:t xml:space="preserve"> (por correo)</w:t>
+      </w:r>
+      <w:r>
+        <w:rPr>
+          <w:rFonts w:ascii="Times New Roman" w:eastAsia="Times New Roman" w:hAnsi="Times New Roman" w:cs="Times New Roman"/>
+          <w:sz w:val="24"/>
+          <w:szCs w:val="24"/>
+          <w:lang w:val="es-ES"/>
+        </w:rPr>
+        <w:t>.</w:t>
       </w:r>
     </w:p>
     <w:p>
@@ -636,7 +766,7 @@
           <w:szCs w:val="24"/>
           <w:lang w:val="es-ES"/>
         </w:rPr>
-        <w:t>Optimizar la API para garantizar un rendimiento eficiente con carga alta.</w:t>
+        <w:t>Garantizar la seguridad de los datos de los usuarios y transacciones.</w:t>
       </w:r>
     </w:p>
     <w:p>
@@ -665,31 +795,6 @@
     </w:p>
     <w:p>
       <w:pPr>
-        <w:numPr>
-          <w:ilvl w:val="0"/>
-          <w:numId w:val="4"/>
-        </w:numPr>
-        <w:spacing w:before="100" w:beforeAutospacing="1" w:after="100" w:afterAutospacing="1"/>
-        <w:rPr>
-          <w:rFonts w:ascii="Times New Roman" w:eastAsia="Times New Roman" w:hAnsi="Times New Roman" w:cs="Times New Roman"/>
-          <w:sz w:val="24"/>
-          <w:szCs w:val="24"/>
-          <w:lang w:val="es-ES"/>
-        </w:rPr>
-      </w:pPr>
-      <w:r>
-        <w:rPr>
-          <w:rFonts w:ascii="Times New Roman" w:eastAsia="Times New Roman" w:hAnsi="Times New Roman" w:cs="Times New Roman"/>
-          <w:sz w:val="24"/>
-          <w:szCs w:val="24"/>
-          <w:lang w:val="es-ES"/>
-        </w:rPr>
-        <w:lastRenderedPageBreak/>
-        <w:t>Diseñar la arquitectura del software para futuras ampliaciones e integraciones con otros sistemas.</w:t>
-      </w:r>
-    </w:p>
-    <w:p>
-      <w:pPr>
         <w:autoSpaceDE w:val="0"/>
         <w:autoSpaceDN w:val="0"/>
         <w:adjustRightInd w:val="0"/>
@@ -709,6 +814,7 @@
           <w:szCs w:val="28"/>
           <w:lang w:val="es-ES"/>
         </w:rPr>
+        <w:lastRenderedPageBreak/>
         <w:t>5. ESTUDIO DE VIABILIDAD.</w:t>
       </w:r>
     </w:p>
@@ -787,7 +893,25 @@
           <w:color w:val="000000"/>
           <w:lang w:val="es-ES"/>
         </w:rPr>
-        <w:t>Qué herramientas vas a utilizar para el desarrollo del mismo ¿Máquinas reales o</w:t>
+        <w:t xml:space="preserve">Qué herramientas vas a utilizar para el desarrollo </w:t>
+      </w:r>
+      <w:proofErr w:type="gramStart"/>
+      <w:r>
+        <w:rPr>
+          <w:rFonts w:ascii="ArialMT" w:hAnsi="ArialMT" w:cs="ArialMT"/>
+          <w:color w:val="000000"/>
+          <w:lang w:val="es-ES"/>
+        </w:rPr>
+        <w:t>del mismo</w:t>
+      </w:r>
+      <w:proofErr w:type="gramEnd"/>
+      <w:r>
+        <w:rPr>
+          <w:rFonts w:ascii="ArialMT" w:hAnsi="ArialMT" w:cs="ArialMT"/>
+          <w:color w:val="000000"/>
+          <w:lang w:val="es-ES"/>
+        </w:rPr>
+        <w:t xml:space="preserve"> ¿Máquinas reales o</w:t>
       </w:r>
     </w:p>
     <w:p>
@@ -897,6 +1021,15 @@
           <w:szCs w:val="24"/>
           <w:lang w:val="en-US"/>
         </w:rPr>
+        <w:t xml:space="preserve">Framework Back - </w:t>
+      </w:r>
+      <w:r>
+        <w:rPr>
+          <w:rFonts w:ascii="Times New Roman" w:eastAsia="Times New Roman" w:hAnsi="Times New Roman" w:cs="Times New Roman"/>
+          <w:sz w:val="24"/>
+          <w:szCs w:val="24"/>
+          <w:lang w:val="en-US"/>
+        </w:rPr>
         <w:t xml:space="preserve">Spring Boot 3.x (Backend </w:t>
       </w:r>
       <w:r>
@@ -939,8 +1072,19 @@
           <w:szCs w:val="24"/>
           <w:lang w:val="es-ES"/>
         </w:rPr>
-        <w:t>Java 17</w:t>
-      </w:r>
+        <w:t xml:space="preserve">IDE – IntelliJ y Visual Studio </w:t>
+      </w:r>
+      <w:proofErr w:type="spellStart"/>
+      <w:r>
+        <w:rPr>
+          <w:rFonts w:ascii="Times New Roman" w:eastAsia="Times New Roman" w:hAnsi="Times New Roman" w:cs="Times New Roman"/>
+          <w:sz w:val="24"/>
+          <w:szCs w:val="24"/>
+          <w:lang w:val="es-ES"/>
+        </w:rPr>
+        <w:t>Code</w:t>
+      </w:r>
+      <w:proofErr w:type="spellEnd"/>
     </w:p>
     <w:p>
       <w:pPr>
@@ -963,8 +1107,19 @@
           <w:szCs w:val="24"/>
           <w:lang w:val="es-ES"/>
         </w:rPr>
-        <w:t>PostgreSQL o MySQL (gestión de bases de datos)</w:t>
-      </w:r>
+        <w:t xml:space="preserve">Base de datos - </w:t>
+      </w:r>
+      <w:proofErr w:type="spellStart"/>
+      <w:r>
+        <w:rPr>
+          <w:rFonts w:ascii="Times New Roman" w:eastAsia="Times New Roman" w:hAnsi="Times New Roman" w:cs="Times New Roman"/>
+          <w:sz w:val="24"/>
+          <w:szCs w:val="24"/>
+          <w:lang w:val="es-ES"/>
+        </w:rPr>
+        <w:t>MariaDB</w:t>
+      </w:r>
+      <w:proofErr w:type="spellEnd"/>
     </w:p>
     <w:p>
       <w:pPr>
@@ -987,7 +1142,7 @@
           <w:szCs w:val="24"/>
           <w:lang w:val="es-ES"/>
         </w:rPr>
-        <w:t>React.js o Angular (Frontend)</w:t>
+        <w:t>Framework Front - Angular</w:t>
       </w:r>
     </w:p>
     <w:p>
@@ -1011,7 +1166,16 @@
           <w:szCs w:val="24"/>
           <w:lang w:val="es-ES"/>
         </w:rPr>
-        <w:t>Docker (para despliegue y gestión de contenedores)</w:t>
+        <w:t xml:space="preserve">Despliegue - </w:t>
+      </w:r>
+      <w:r>
+        <w:rPr>
+          <w:rFonts w:ascii="Times New Roman" w:eastAsia="Times New Roman" w:hAnsi="Times New Roman" w:cs="Times New Roman"/>
+          <w:sz w:val="24"/>
+          <w:szCs w:val="24"/>
+          <w:lang w:val="es-ES"/>
+        </w:rPr>
+        <w:t xml:space="preserve">Docker </w:t>
       </w:r>
     </w:p>
     <w:p>
@@ -1035,8 +1199,19 @@
           <w:szCs w:val="24"/>
           <w:lang w:val="es-ES"/>
         </w:rPr>
-        <w:t>Postman (para pruebas de la API)</w:t>
-      </w:r>
+        <w:t xml:space="preserve">Pruebas API - </w:t>
+      </w:r>
+      <w:proofErr w:type="spellStart"/>
+      <w:r>
+        <w:rPr>
+          <w:rFonts w:ascii="Times New Roman" w:eastAsia="Times New Roman" w:hAnsi="Times New Roman" w:cs="Times New Roman"/>
+          <w:sz w:val="24"/>
+          <w:szCs w:val="24"/>
+          <w:lang w:val="es-ES"/>
+        </w:rPr>
+        <w:t>Postman</w:t>
+      </w:r>
+      <w:proofErr w:type="spellEnd"/>
     </w:p>
     <w:p>
       <w:pPr>
@@ -1059,8 +1234,28 @@
           <w:szCs w:val="24"/>
           <w:lang w:val="es-ES"/>
         </w:rPr>
-        <w:t>Swagger (para documentación de la API)</w:t>
-      </w:r>
+        <w:t>Documentación API -</w:t>
+      </w:r>
+      <w:proofErr w:type="spellStart"/>
+      <w:r>
+        <w:rPr>
+          <w:rFonts w:ascii="Times New Roman" w:eastAsia="Times New Roman" w:hAnsi="Times New Roman" w:cs="Times New Roman"/>
+          <w:sz w:val="24"/>
+          <w:szCs w:val="24"/>
+          <w:lang w:val="es-ES"/>
+        </w:rPr>
+        <w:t>Swagge</w:t>
+      </w:r>
+      <w:r>
+        <w:rPr>
+          <w:rFonts w:ascii="Times New Roman" w:eastAsia="Times New Roman" w:hAnsi="Times New Roman" w:cs="Times New Roman"/>
+          <w:sz w:val="24"/>
+          <w:szCs w:val="24"/>
+          <w:lang w:val="es-ES"/>
+        </w:rPr>
+        <w:t>r</w:t>
+      </w:r>
+      <w:proofErr w:type="spellEnd"/>
     </w:p>
     <w:p>
       <w:pPr>
@@ -1083,7 +1278,16 @@
           <w:szCs w:val="24"/>
           <w:lang w:val="es-ES"/>
         </w:rPr>
-        <w:t>Git y GitHub (control de versiones)</w:t>
+        <w:t xml:space="preserve">Control de versiones - </w:t>
+      </w:r>
+      <w:r>
+        <w:rPr>
+          <w:rFonts w:ascii="Times New Roman" w:eastAsia="Times New Roman" w:hAnsi="Times New Roman" w:cs="Times New Roman"/>
+          <w:sz w:val="24"/>
+          <w:szCs w:val="24"/>
+          <w:lang w:val="es-ES"/>
+        </w:rPr>
+        <w:t>Git y GitHub</w:t>
       </w:r>
     </w:p>
     <w:p>
@@ -1107,6 +1311,16 @@
           <w:szCs w:val="24"/>
           <w:lang w:val="es-ES"/>
         </w:rPr>
+        <w:t xml:space="preserve">Pruebas Unitarias - </w:t>
+      </w:r>
+      <w:proofErr w:type="spellStart"/>
+      <w:r>
+        <w:rPr>
+          <w:rFonts w:ascii="Times New Roman" w:eastAsia="Times New Roman" w:hAnsi="Times New Roman" w:cs="Times New Roman"/>
+          <w:sz w:val="24"/>
+          <w:szCs w:val="24"/>
+          <w:lang w:val="es-ES"/>
+        </w:rPr>
         <w:t>J</w:t>
       </w:r>
       <w:r>
@@ -1116,17 +1330,18 @@
           <w:szCs w:val="24"/>
           <w:lang w:val="es-ES"/>
         </w:rPr>
-        <w:t>u</w:t>
-      </w:r>
-      <w:r>
-        <w:rPr>
-          <w:rFonts w:ascii="Times New Roman" w:eastAsia="Times New Roman" w:hAnsi="Times New Roman" w:cs="Times New Roman"/>
-          <w:sz w:val="24"/>
-          <w:szCs w:val="24"/>
-          <w:lang w:val="es-ES"/>
-        </w:rPr>
-        <w:t>nit y Mockito (para pruebas unitarias)</w:t>
-      </w:r>
+        <w:t>U</w:t>
+      </w:r>
+      <w:r>
+        <w:rPr>
+          <w:rFonts w:ascii="Times New Roman" w:eastAsia="Times New Roman" w:hAnsi="Times New Roman" w:cs="Times New Roman"/>
+          <w:sz w:val="24"/>
+          <w:szCs w:val="24"/>
+          <w:lang w:val="es-ES"/>
+        </w:rPr>
+        <w:t>nit</w:t>
+      </w:r>
+      <w:proofErr w:type="spellEnd"/>
     </w:p>
     <w:p>
       <w:pPr>
@@ -1175,7 +1390,25 @@
           <w:szCs w:val="24"/>
           <w:lang w:val="es-ES"/>
         </w:rPr>
-        <w:t>Servidores con arquitectura Linux (Ubuntu Server o Debian)</w:t>
+        <w:t xml:space="preserve">Servidores con arquitectura </w:t>
+      </w:r>
+      <w:r>
+        <w:rPr>
+          <w:rFonts w:ascii="Times New Roman" w:eastAsia="Times New Roman" w:hAnsi="Times New Roman" w:cs="Times New Roman"/>
+          <w:sz w:val="24"/>
+          <w:szCs w:val="24"/>
+          <w:lang w:val="es-ES"/>
+        </w:rPr>
+        <w:t>Windows</w:t>
+      </w:r>
+      <w:r>
+        <w:rPr>
+          <w:rFonts w:ascii="Times New Roman" w:eastAsia="Times New Roman" w:hAnsi="Times New Roman" w:cs="Times New Roman"/>
+          <w:sz w:val="24"/>
+          <w:szCs w:val="24"/>
+          <w:lang w:val="es-ES"/>
+        </w:rPr>
+        <w:t xml:space="preserve"> </w:t>
       </w:r>
     </w:p>
     <w:p>
@@ -1199,7 +1432,27 @@
           <w:szCs w:val="24"/>
           <w:lang w:val="es-ES"/>
         </w:rPr>
-        <w:t>CPU: 4 cores o superior</w:t>
+        <w:t xml:space="preserve">CPU: 4 </w:t>
+      </w:r>
+      <w:proofErr w:type="spellStart"/>
+      <w:r>
+        <w:rPr>
+          <w:rFonts w:ascii="Times New Roman" w:eastAsia="Times New Roman" w:hAnsi="Times New Roman" w:cs="Times New Roman"/>
+          <w:sz w:val="24"/>
+          <w:szCs w:val="24"/>
+          <w:lang w:val="es-ES"/>
+        </w:rPr>
+        <w:t>cores</w:t>
+      </w:r>
+      <w:proofErr w:type="spellEnd"/>
+      <w:r>
+        <w:rPr>
+          <w:rFonts w:ascii="Times New Roman" w:eastAsia="Times New Roman" w:hAnsi="Times New Roman" w:cs="Times New Roman"/>
+          <w:sz w:val="24"/>
+          <w:szCs w:val="24"/>
+          <w:lang w:val="es-ES"/>
+        </w:rPr>
+        <w:t xml:space="preserve"> o superior</w:t>
       </w:r>
     </w:p>
     <w:p>
@@ -1248,30 +1501,6 @@
           <w:lang w:val="es-ES"/>
         </w:rPr>
         <w:t>Espacio en disco: 50GB SSD (para base de datos y logs)</w:t>
-      </w:r>
-    </w:p>
-    <w:p>
-      <w:pPr>
-        <w:numPr>
-          <w:ilvl w:val="1"/>
-          <w:numId w:val="5"/>
-        </w:numPr>
-        <w:spacing w:before="100" w:beforeAutospacing="1" w:after="100" w:afterAutospacing="1"/>
-        <w:rPr>
-          <w:rFonts w:ascii="Times New Roman" w:eastAsia="Times New Roman" w:hAnsi="Times New Roman" w:cs="Times New Roman"/>
-          <w:sz w:val="24"/>
-          <w:szCs w:val="24"/>
-          <w:lang w:val="es-ES"/>
-        </w:rPr>
-      </w:pPr>
-      <w:r>
-        <w:rPr>
-          <w:rFonts w:ascii="Times New Roman" w:eastAsia="Times New Roman" w:hAnsi="Times New Roman" w:cs="Times New Roman"/>
-          <w:sz w:val="24"/>
-          <w:szCs w:val="24"/>
-          <w:lang w:val="es-ES"/>
-        </w:rPr>
-        <w:t>Cloud Hosting (AWS, Azure, o DigitalOcean para el despliegue)</w:t>
       </w:r>
     </w:p>
     <w:p>
@@ -1537,13 +1766,25 @@
           <w:lang w:val="es-ES"/>
         </w:rPr>
       </w:pPr>
-      <w:r>
-        <w:rPr>
-          <w:rFonts w:ascii="Times New Roman" w:eastAsia="Times New Roman" w:hAnsi="Times New Roman" w:cs="Times New Roman"/>
-          <w:sz w:val="24"/>
-          <w:szCs w:val="24"/>
-          <w:lang w:val="es-ES"/>
-        </w:rPr>
+    </w:p>
+    <w:p>
+      <w:pPr>
+        <w:spacing w:before="100" w:beforeAutospacing="1" w:after="100" w:afterAutospacing="1"/>
+        <w:rPr>
+          <w:rFonts w:ascii="Times New Roman" w:eastAsia="Times New Roman" w:hAnsi="Times New Roman" w:cs="Times New Roman"/>
+          <w:sz w:val="24"/>
+          <w:szCs w:val="24"/>
+          <w:lang w:val="es-ES"/>
+        </w:rPr>
+      </w:pPr>
+      <w:r>
+        <w:rPr>
+          <w:rFonts w:ascii="Times New Roman" w:eastAsia="Times New Roman" w:hAnsi="Times New Roman" w:cs="Times New Roman"/>
+          <w:sz w:val="24"/>
+          <w:szCs w:val="24"/>
+          <w:lang w:val="es-ES"/>
+        </w:rPr>
+        <w:lastRenderedPageBreak/>
         <w:t>Se planifica el desarrollo en 12 semanas dividiendo las tareas en fases.</w:t>
       </w:r>
     </w:p>
@@ -1740,7 +1981,27 @@
                 <w:szCs w:val="24"/>
                 <w:lang w:val="en-US"/>
               </w:rPr>
-              <w:t>Desarrollo del backend (API REST en Spring Boot)</w:t>
+              <w:t xml:space="preserve">Desarrollo del backend (API REST </w:t>
+            </w:r>
+            <w:proofErr w:type="spellStart"/>
+            <w:r>
+              <w:rPr>
+                <w:rFonts w:ascii="Times New Roman" w:eastAsia="Times New Roman" w:hAnsi="Times New Roman" w:cs="Times New Roman"/>
+                <w:sz w:val="24"/>
+                <w:szCs w:val="24"/>
+                <w:lang w:val="en-US"/>
+              </w:rPr>
+              <w:t>en</w:t>
+            </w:r>
+            <w:proofErr w:type="spellEnd"/>
+            <w:r>
+              <w:rPr>
+                <w:rFonts w:ascii="Times New Roman" w:eastAsia="Times New Roman" w:hAnsi="Times New Roman" w:cs="Times New Roman"/>
+                <w:sz w:val="24"/>
+                <w:szCs w:val="24"/>
+                <w:lang w:val="en-US"/>
+              </w:rPr>
+              <w:t xml:space="preserve"> Spring Boot)</w:t>
             </w:r>
           </w:p>
         </w:tc>
@@ -1797,7 +2058,47 @@
                 <w:szCs w:val="24"/>
                 <w:lang w:val="es-ES"/>
               </w:rPr>
-              <w:t>Desarrollo del frontend (React/Angular)</w:t>
+              <w:t xml:space="preserve">Desarrollo del </w:t>
+            </w:r>
+            <w:proofErr w:type="spellStart"/>
+            <w:r>
+              <w:rPr>
+                <w:rFonts w:ascii="Times New Roman" w:eastAsia="Times New Roman" w:hAnsi="Times New Roman" w:cs="Times New Roman"/>
+                <w:sz w:val="24"/>
+                <w:szCs w:val="24"/>
+                <w:lang w:val="es-ES"/>
+              </w:rPr>
+              <w:t>frontend</w:t>
+            </w:r>
+            <w:proofErr w:type="spellEnd"/>
+            <w:r>
+              <w:rPr>
+                <w:rFonts w:ascii="Times New Roman" w:eastAsia="Times New Roman" w:hAnsi="Times New Roman" w:cs="Times New Roman"/>
+                <w:sz w:val="24"/>
+                <w:szCs w:val="24"/>
+                <w:lang w:val="es-ES"/>
+              </w:rPr>
+              <w:t xml:space="preserve"> (</w:t>
+            </w:r>
+            <w:proofErr w:type="spellStart"/>
+            <w:r>
+              <w:rPr>
+                <w:rFonts w:ascii="Times New Roman" w:eastAsia="Times New Roman" w:hAnsi="Times New Roman" w:cs="Times New Roman"/>
+                <w:sz w:val="24"/>
+                <w:szCs w:val="24"/>
+                <w:lang w:val="es-ES"/>
+              </w:rPr>
+              <w:t>React</w:t>
+            </w:r>
+            <w:proofErr w:type="spellEnd"/>
+            <w:r>
+              <w:rPr>
+                <w:rFonts w:ascii="Times New Roman" w:eastAsia="Times New Roman" w:hAnsi="Times New Roman" w:cs="Times New Roman"/>
+                <w:sz w:val="24"/>
+                <w:szCs w:val="24"/>
+                <w:lang w:val="es-ES"/>
+              </w:rPr>
+              <w:t>/Angular)</w:t>
             </w:r>
           </w:p>
         </w:tc>
@@ -1872,8 +2173,19 @@
                 <w:szCs w:val="24"/>
                 <w:lang w:val="es-ES"/>
               </w:rPr>
-              <w:t xml:space="preserve"> Frontend</w:t>
+              <w:t xml:space="preserve"> </w:t>
             </w:r>
+            <w:proofErr w:type="spellStart"/>
+            <w:r>
+              <w:rPr>
+                <w:rFonts w:ascii="Times New Roman" w:eastAsia="Times New Roman" w:hAnsi="Times New Roman" w:cs="Times New Roman"/>
+                <w:sz w:val="24"/>
+                <w:szCs w:val="24"/>
+                <w:lang w:val="es-ES"/>
+              </w:rPr>
+              <w:t>Frontend</w:t>
+            </w:r>
+            <w:proofErr w:type="spellEnd"/>
           </w:p>
         </w:tc>
       </w:tr>
@@ -2332,7 +2644,27 @@
                 <w:szCs w:val="24"/>
                 <w:lang w:val="es-ES"/>
               </w:rPr>
-              <w:t>Desarrollo del frontend (React.js o Angular)</w:t>
+              <w:t xml:space="preserve">Desarrollo del </w:t>
+            </w:r>
+            <w:proofErr w:type="spellStart"/>
+            <w:r>
+              <w:rPr>
+                <w:rFonts w:ascii="Times New Roman" w:eastAsia="Times New Roman" w:hAnsi="Times New Roman" w:cs="Times New Roman"/>
+                <w:sz w:val="24"/>
+                <w:szCs w:val="24"/>
+                <w:lang w:val="es-ES"/>
+              </w:rPr>
+              <w:t>frontend</w:t>
+            </w:r>
+            <w:proofErr w:type="spellEnd"/>
+            <w:r>
+              <w:rPr>
+                <w:rFonts w:ascii="Times New Roman" w:eastAsia="Times New Roman" w:hAnsi="Times New Roman" w:cs="Times New Roman"/>
+                <w:sz w:val="24"/>
+                <w:szCs w:val="24"/>
+                <w:lang w:val="es-ES"/>
+              </w:rPr>
+              <w:t xml:space="preserve"> (React.js o Angular)</w:t>
             </w:r>
           </w:p>
           <w:p>
@@ -2344,6 +2676,7 @@
                 <w:lang w:val="es-ES"/>
               </w:rPr>
             </w:pPr>
+            <w:proofErr w:type="spellStart"/>
             <w:r>
               <w:rPr>
                 <w:rFonts w:ascii="Times New Roman" w:eastAsia="Times New Roman" w:hAnsi="Times New Roman" w:cs="Times New Roman"/>
@@ -2351,7 +2684,17 @@
                 <w:szCs w:val="24"/>
                 <w:lang w:val="es-ES"/>
               </w:rPr>
-              <w:t>Gestion de la base de datos y despliegue</w:t>
+              <w:t>Gestion</w:t>
+            </w:r>
+            <w:proofErr w:type="spellEnd"/>
+            <w:r>
+              <w:rPr>
+                <w:rFonts w:ascii="Times New Roman" w:eastAsia="Times New Roman" w:hAnsi="Times New Roman" w:cs="Times New Roman"/>
+                <w:sz w:val="24"/>
+                <w:szCs w:val="24"/>
+                <w:lang w:val="es-ES"/>
+              </w:rPr>
+              <w:t xml:space="preserve"> de la base de datos y despliegue</w:t>
             </w:r>
           </w:p>
           <w:p>

</xml_diff>